<commit_message>
Lab1 - Modified ReviewReport
</commit_message>
<xml_diff>
--- a/Docs/Lab01/RequirementsInventory_v2.0.docx
+++ b/Docs/Lab01/RequirementsInventory_v2.0.docx
@@ -295,19 +295,17 @@
         </w:rPr>
         <w:t xml:space="preserve"> </w:t>
       </w:r>
-      <w:proofErr w:type="spellStart"/>
-      <w:r>
-        <w:rPr>
-          <w:rFonts w:cstheme="minorHAnsi"/>
-        </w:rPr>
-        <w:t>si</w:t>
-      </w:r>
-      <w:proofErr w:type="spellEnd"/>
-      <w:r>
-        <w:rPr>
-          <w:rFonts w:cstheme="minorHAnsi"/>
-        </w:rPr>
-        <w:t xml:space="preserve"> separate </w:t>
+      <w:r>
+        <w:rPr>
+          <w:rFonts w:cstheme="minorHAnsi"/>
+        </w:rPr>
+        <w:t>f</w:t>
+      </w:r>
+      <w:r>
+        <w:rPr>
+          <w:rFonts w:cstheme="minorHAnsi"/>
+        </w:rPr>
+        <w:t xml:space="preserve">i separate </w:t>
       </w:r>
       <w:proofErr w:type="spellStart"/>
       <w:r>

</xml_diff>